<commit_message>
Working on development requirements
</commit_message>
<xml_diff>
--- a/Secure File Sender.docx
+++ b/Secure File Sender.docx
@@ -27,25 +27,25 @@
         <w:t>22009060</w:t>
         <w:br/>
       </w:r>
-      <w:r>
-        <w:rPr/>
-        <w:fldChar w:fldCharType="begin"/>
-      </w:r>
-      <w:r>
-        <w:rPr/>
-        <w:instrText xml:space="preserve"> NUMWORDS </w:instrText>
-      </w:r>
-      <w:r>
-        <w:rPr/>
-        <w:fldChar w:fldCharType="separate"/>
-      </w:r>
-      <w:r>
-        <w:rPr/>
-        <w:t>70</w:t>
-      </w:r>
-      <w:r>
-        <w:rPr/>
-        <w:fldChar w:fldCharType="end"/>
+      <w:commentRangeStart w:id="0"/>
+      <w:r>
+        <w:rPr>
+          <w:shd w:fill="F10D0C" w:val="clear"/>
+        </w:rPr>
+        <w:t>[insert word count]</w:t>
+      </w:r>
+      <w:r>
+        <w:rPr>
+          <w:shd w:fill="F10D0C" w:val="clear"/>
+        </w:rPr>
+      </w:r>
+      <w:commentRangeEnd w:id="0"/>
+      <w:r>
+        <w:commentReference w:id="0"/>
+      </w:r>
+      <w:r>
+        <w:rPr/>
+        <w:br/>
       </w:r>
     </w:p>
     <w:p>
@@ -57,7 +57,44 @@
       </w:pPr>
       <w:r>
         <w:rPr/>
-        <w:t>The “Secure File Sender”, herein referred to as SFS, is a dissertation project to do some bullshit.</w:t>
+        <w:t xml:space="preserve">The “Secure File Sender”, herein referred to as SFS, is a dissertation project to </w:t>
+      </w:r>
+      <w:commentRangeStart w:id="1"/>
+      <w:r>
+        <w:rPr/>
+        <w:t>do some bullshit.</w:t>
+      </w:r>
+      <w:commentRangeEnd w:id="1"/>
+      <w:r>
+        <w:commentReference w:id="1"/>
+      </w:r>
+      <w:r>
+        <w:rPr/>
+      </w:r>
+    </w:p>
+    <w:p>
+      <w:pPr>
+        <w:pStyle w:val="BodyText"/>
+        <w:bidi w:val="0"/>
+        <w:jc w:val="start"/>
+        <w:rPr/>
+      </w:pPr>
+      <w:r>
+        <w:rPr/>
+      </w:r>
+      <w:r>
+        <w:br w:type="page"/>
+      </w:r>
+    </w:p>
+    <w:p>
+      <w:pPr>
+        <w:pStyle w:val="BodyText"/>
+        <w:bidi w:val="0"/>
+        <w:jc w:val="start"/>
+        <w:rPr/>
+      </w:pPr>
+      <w:r>
+        <w:rPr/>
       </w:r>
     </w:p>
     <w:sdt>
@@ -181,11 +218,15 @@
       </w:pPr>
       <w:r>
         <w:rPr/>
-        <w:t xml:space="preserve">To develop the SFS, the requirements for such a program need to be ascertained, abstracted into the functional requirements, and decomposed into functions and processes which can be implemented to create the SFS. </w:t>
-      </w:r>
-      <w:r>
-        <w:rPr/>
-        <w:t xml:space="preserve">The aim of SFS, in </w:t>
+        <w:t xml:space="preserve">To develop the SFS, the requirements for such a program need to be ascertained, abstracted into the functional requirements, and decomposed into functions and processes which can be implemented to create the SFS. The aim of SFS, </w:t>
+      </w:r>
+      <w:r>
+        <w:rPr/>
+        <w:t>from</w:t>
+      </w:r>
+      <w:r>
+        <w:rPr/>
+        <w:t xml:space="preserve"> </w:t>
       </w:r>
       <w:r>
         <w:rPr/>
@@ -209,7 +250,19 @@
       </w:r>
       <w:r>
         <w:rPr/>
+        <w:t xml:space="preserve"> </w:t>
+      </w:r>
+      <w:r>
+        <w:rPr/>
+        <w:t>below</w:t>
+      </w:r>
+      <w:r>
+        <w:rPr/>
         <w:t xml:space="preserve">, </w:t>
+      </w:r>
+      <w:r>
+        <w:rPr/>
+        <w:t>is to provide a way to transfer files and messages while keeping the information secure:</w:t>
       </w:r>
     </w:p>
     <w:tbl>
@@ -304,17 +357,23 @@
       <w:bookmarkEnd w:id="2"/>
       <w:r>
         <w:rPr/>
-        <w:t xml:space="preserve">: </w:t>
-      </w:r>
-      <w:r>
-        <w:rPr/>
-        <w:t>Aims and Objectives of Secure File Sender</w:t>
-      </w:r>
-      <w:r>
-        <w:rPr/>
-        <w:t xml:space="preserve"> </w:t>
+        <w:t xml:space="preserve">: Aims and Objectives of Secure File Sender </w:t>
       </w:r>
       <w:bookmarkEnd w:id="1"/>
+      <w:r>
+        <w:rPr/>
+        <w:t>from project proposal</w:t>
+      </w:r>
+    </w:p>
+    <w:p>
+      <w:pPr>
+        <w:pStyle w:val="BodyText"/>
+        <w:spacing w:before="0" w:after="140"/>
+        <w:rPr/>
+      </w:pPr>
+      <w:r>
+        <w:rPr/>
+      </w:r>
     </w:p>
     <w:p>
       <w:pPr>
@@ -337,6 +396,43 @@
     </w:sectPr>
   </w:body>
 </w:document>
+</file>
+
+<file path=word/comments.xml><?xml version="1.0" encoding="utf-8"?>
+<w:comments xmlns:o="urn:schemas-microsoft-com:office:office" xmlns:r="http://schemas.openxmlformats.org/officeDocument/2006/relationships" xmlns:v="urn:schemas-microsoft-com:vml" xmlns:w="http://schemas.openxmlformats.org/wordprocessingml/2006/main" xmlns:w10="urn:schemas-microsoft-com:office:word" xmlns:wp="http://schemas.openxmlformats.org/drawingml/2006/wordprocessingDrawing" xmlns:wps="http://schemas.microsoft.com/office/word/2010/wordprocessingShape" xmlns:wpg="http://schemas.microsoft.com/office/word/2010/wordprocessingGroup" xmlns:mc="http://schemas.openxmlformats.org/markup-compatibility/2006" xmlns:wp14="http://schemas.microsoft.com/office/word/2010/wordprocessingDrawing" xmlns:w14="http://schemas.microsoft.com/office/word/2010/wordml" xmlns:w15="http://schemas.microsoft.com/office/word/2012/wordml" mc:Ignorable="w14 wp14 w15">
+  <w:comment w:id="0" w:author="Unknown Author" w:date="2024-11-05T16:55:04Z" w:initials="">
+    <w:p>
+      <w:pPr>
+        <w:overflowPunct w:val="false"/>
+        <w:rPr/>
+      </w:pPr>
+      <w:r>
+        <w:rPr>
+          <w:rFonts w:eastAsia="DejaVu Sans" w:cs="Noto Sans Arabic"/>
+          <w:kern w:val="0"/>
+          <w:lang w:val="en-US" w:eastAsia="en-US" w:bidi="en-US"/>
+        </w:rPr>
+        <w:t>Need to replace with word count at end of project</w:t>
+      </w:r>
+    </w:p>
+  </w:comment>
+  <w:comment w:id="1" w:author="Unknown Author" w:date="2024-11-05T17:20:04Z" w:initials="">
+    <w:p>
+      <w:pPr>
+        <w:overflowPunct w:val="false"/>
+        <w:rPr/>
+      </w:pPr>
+      <w:r>
+        <w:rPr>
+          <w:rFonts w:eastAsia="DejaVu Sans" w:cs="Noto Sans Arabic"/>
+          <w:kern w:val="0"/>
+          <w:lang w:val="en-US" w:eastAsia="en-US" w:bidi="en-US"/>
+        </w:rPr>
+        <w:t>Need to replace with the actual purpose of the dissertation project</w:t>
+      </w:r>
+    </w:p>
+  </w:comment>
+</w:comments>
 </file>
 
 <file path=word/numbering.xml><?xml version="1.0" encoding="utf-8"?>
@@ -832,6 +928,16 @@
       <w:suppressLineNumbers/>
     </w:pPr>
     <w:rPr/>
+  </w:style>
+  <w:style w:type="paragraph" w:styleId="Comment">
+    <w:name w:val="Comment"/>
+    <w:basedOn w:val="Normal"/>
+    <w:qFormat/>
+    <w:pPr/>
+    <w:rPr>
+      <w:sz w:val="20"/>
+      <w:szCs w:val="20"/>
+    </w:rPr>
   </w:style>
 </w:styles>
 </file>

</xml_diff>

<commit_message>
just to be safe
</commit_message>
<xml_diff>
--- a/Secure File Sender.docx
+++ b/Secure File Sender.docx
@@ -109,9 +109,7 @@
           <w:pPr>
             <w:pStyle w:val="TOCHeading"/>
             <w:suppressLineNumbers/>
-            <w:bidi w:val="0"/>
             <w:ind w:hanging="0" w:start="0"/>
-            <w:jc w:val="start"/>
             <w:rPr>
               <w:b/>
               <w:bCs/>
@@ -136,8 +134,6 @@
               <w:tab w:val="clear" w:pos="9638"/>
               <w:tab w:val="right" w:pos="9637" w:leader="dot"/>
             </w:tabs>
-            <w:bidi w:val="0"/>
-            <w:jc w:val="start"/>
             <w:rPr/>
           </w:pPr>
           <w:r>
@@ -161,13 +157,128 @@
                 <w:rStyle w:val="IndexLink"/>
               </w:rPr>
               <w:t>Development</w:t>
+              <w:tab/>
+              <w:t>3</w:t>
             </w:r>
+          </w:hyperlink>
+        </w:p>
+        <w:p>
+          <w:pPr>
+            <w:pStyle w:val="TOC2"/>
+            <w:tabs>
+              <w:tab w:val="clear" w:pos="9355"/>
+              <w:tab w:val="right" w:pos="9637" w:leader="dot"/>
+            </w:tabs>
+            <w:rPr/>
+          </w:pPr>
+          <w:hyperlink w:anchor="__RefHeading___Toc133_1790601954">
             <w:r>
               <w:rPr>
                 <w:rStyle w:val="IndexLink"/>
               </w:rPr>
+              <w:t>Analysis</w:t>
               <w:tab/>
-              <w:t>1</w:t>
+              <w:t>3</w:t>
+            </w:r>
+          </w:hyperlink>
+        </w:p>
+        <w:p>
+          <w:pPr>
+            <w:pStyle w:val="TOC2"/>
+            <w:tabs>
+              <w:tab w:val="clear" w:pos="9355"/>
+              <w:tab w:val="right" w:pos="9637" w:leader="dot"/>
+            </w:tabs>
+            <w:rPr/>
+          </w:pPr>
+          <w:hyperlink w:anchor="__RefHeading___Toc135_1790601954">
+            <w:r>
+              <w:rPr>
+                <w:rStyle w:val="IndexLink"/>
+              </w:rPr>
+              <w:t>Requirement Specification</w:t>
+              <w:tab/>
+              <w:t>3</w:t>
+            </w:r>
+          </w:hyperlink>
+        </w:p>
+        <w:p>
+          <w:pPr>
+            <w:pStyle w:val="TOC2"/>
+            <w:tabs>
+              <w:tab w:val="clear" w:pos="9355"/>
+              <w:tab w:val="right" w:pos="9637" w:leader="dot"/>
+            </w:tabs>
+            <w:rPr/>
+          </w:pPr>
+          <w:hyperlink w:anchor="__RefHeading___Toc137_1790601954">
+            <w:r>
+              <w:rPr>
+                <w:rStyle w:val="IndexLink"/>
+              </w:rPr>
+              <w:t>Design</w:t>
+              <w:tab/>
+              <w:t>3</w:t>
+            </w:r>
+          </w:hyperlink>
+        </w:p>
+        <w:p>
+          <w:pPr>
+            <w:pStyle w:val="TOC2"/>
+            <w:tabs>
+              <w:tab w:val="clear" w:pos="9355"/>
+              <w:tab w:val="right" w:pos="9637" w:leader="dot"/>
+            </w:tabs>
+            <w:rPr/>
+          </w:pPr>
+          <w:hyperlink w:anchor="__RefHeading___Toc139_1790601954">
+            <w:r>
+              <w:rPr>
+                <w:rStyle w:val="IndexLink"/>
+              </w:rPr>
+              <w:t>Development</w:t>
+              <w:tab/>
+              <w:t>3</w:t>
+            </w:r>
+          </w:hyperlink>
+        </w:p>
+        <w:p>
+          <w:pPr>
+            <w:pStyle w:val="TOC2"/>
+            <w:tabs>
+              <w:tab w:val="clear" w:pos="9355"/>
+              <w:tab w:val="right" w:pos="9637" w:leader="dot"/>
+            </w:tabs>
+            <w:rPr/>
+          </w:pPr>
+          <w:hyperlink w:anchor="__RefHeading___Toc141_1790601954">
+            <w:r>
+              <w:rPr>
+                <w:rStyle w:val="IndexLink"/>
+              </w:rPr>
+              <w:t>Testing and Integration</w:t>
+              <w:tab/>
+              <w:t>3</w:t>
+            </w:r>
+          </w:hyperlink>
+        </w:p>
+        <w:p>
+          <w:pPr>
+            <w:pStyle w:val="TOC2"/>
+            <w:tabs>
+              <w:tab w:val="clear" w:pos="9355"/>
+              <w:tab w:val="right" w:pos="9637" w:leader="dot"/>
+            </w:tabs>
+            <w:rPr/>
+          </w:pPr>
+          <w:hyperlink w:anchor="__RefHeading___Toc143_1790601954">
+            <w:r>
+              <w:rPr>
+                <w:rStyle w:val="IndexLink"/>
+              </w:rPr>
+              <w:t>Implementation/ Deployment</w:t>
+              <w:tab/>
+              <w:t>3</w:t>
             </w:r>
           </w:hyperlink>
           <w:r>
@@ -193,9 +304,30 @@
     <w:p>
       <w:pPr>
         <w:pStyle w:val="Heading1"/>
+        <w:widowControl/>
         <w:numPr>
           <w:ilvl w:val="0"/>
-          <w:numId w:val="1"/>
+          <w:numId w:val="0"/>
+        </w:numPr>
+        <w:suppressAutoHyphens w:val="true"/>
+        <w:bidi w:val="0"/>
+        <w:ind w:hanging="0" w:start="0"/>
+        <w:jc w:val="start"/>
+        <w:rPr/>
+      </w:pPr>
+      <w:r>
+        <w:rPr/>
+      </w:r>
+      <w:r>
+        <w:br w:type="page"/>
+      </w:r>
+    </w:p>
+    <w:p>
+      <w:pPr>
+        <w:pStyle w:val="Heading1"/>
+        <w:numPr>
+          <w:ilvl w:val="0"/>
+          <w:numId w:val="2"/>
         </w:numPr>
         <w:bidi w:val="0"/>
         <w:ind w:hanging="0" w:start="0"/>
@@ -218,15 +350,46 @@
       </w:pPr>
       <w:r>
         <w:rPr/>
-        <w:t xml:space="preserve">To develop the SFS, the requirements for such a program need to be ascertained, abstracted into the functional requirements, and decomposed into functions and processes which can be implemented to create the SFS. The aim of SFS, </w:t>
-      </w:r>
-      <w:r>
-        <w:rPr/>
-        <w:t>from</w:t>
-      </w:r>
-      <w:r>
-        <w:rPr/>
-        <w:t xml:space="preserve"> </w:t>
+        <w:t xml:space="preserve">To aid in the development process, an appropriate model can be adhered to </w:t>
+      </w:r>
+      <w:r>
+        <w:rPr/>
+        <w:t xml:space="preserve">such as the waterfall model. While usually the waterfall model may not be the most appropriate, as this project is in a fully defined environment with no unknown factors. </w:t>
+      </w:r>
+      <w:r>
+        <w:rPr/>
+        <w:t>A</w:t>
+      </w:r>
+      <w:r>
+        <w:rPr/>
+        <w:t xml:space="preserve">fter requirement specification and design, the single development </w:t>
+      </w:r>
+      <w:r>
+        <w:rPr/>
+        <w:t>stage when supplemented with ad hoc testing would allow the complete program to be developed.</w:t>
+      </w:r>
+    </w:p>
+    <w:p>
+      <w:pPr>
+        <w:pStyle w:val="Heading3"/>
+        <w:ind w:hanging="0" w:start="0"/>
+        <w:rPr/>
+      </w:pPr>
+      <w:r>
+        <w:rPr/>
+        <w:t>Requirements</w:t>
+      </w:r>
+    </w:p>
+    <w:p>
+      <w:pPr>
+        <w:pStyle w:val="BodyText"/>
+        <w:bidi w:val="0"/>
+        <w:jc w:val="start"/>
+        <w:rPr/>
+      </w:pPr>
+      <w:r>
+        <w:rPr/>
+        <w:t xml:space="preserve">To develop the SFS, the requirements for such a program need to be ascertained, abstracted into the functional requirements, and decomposed into functions and processes which can be implemented to create the SFS. The aim of SFS, from </w:t>
       </w:r>
       <w:r>
         <w:rPr/>
@@ -250,19 +413,7 @@
       </w:r>
       <w:r>
         <w:rPr/>
-        <w:t xml:space="preserve"> </w:t>
-      </w:r>
-      <w:r>
-        <w:rPr/>
-        <w:t>below</w:t>
-      </w:r>
-      <w:r>
-        <w:rPr/>
-        <w:t xml:space="preserve">, </w:t>
-      </w:r>
-      <w:r>
-        <w:rPr/>
-        <w:t>is to provide a way to transfer files and messages while keeping the information secure:</w:t>
+        <w:t xml:space="preserve"> below, is to provide a way to transfer files and messages while keeping the information secure:</w:t>
       </w:r>
     </w:p>
     <w:tbl>
@@ -368,21 +519,134 @@
     <w:p>
       <w:pPr>
         <w:pStyle w:val="BodyText"/>
-        <w:spacing w:before="0" w:after="140"/>
-        <w:rPr/>
-      </w:pPr>
-      <w:r>
-        <w:rPr/>
+        <w:rPr/>
+      </w:pPr>
+      <w:r>
+        <w:rPr/>
+      </w:r>
+    </w:p>
+    <w:p>
+      <w:pPr>
+        <w:pStyle w:val="Heading2"/>
+        <w:ind w:hanging="0" w:start="0"/>
+        <w:rPr/>
+      </w:pPr>
+      <w:bookmarkStart w:id="3" w:name="__RefHeading___Toc133_1790601954"/>
+      <w:bookmarkEnd w:id="3"/>
+      <w:r>
+        <w:rPr/>
+        <w:t>Analysis</w:t>
       </w:r>
     </w:p>
     <w:p>
       <w:pPr>
         <w:pStyle w:val="BodyText"/>
-        <w:spacing w:before="0" w:after="140"/>
-        <w:rPr/>
-      </w:pPr>
-      <w:r>
-        <w:rPr/>
+        <w:rPr/>
+      </w:pPr>
+      <w:r>
+        <w:rPr/>
+      </w:r>
+    </w:p>
+    <w:p>
+      <w:pPr>
+        <w:pStyle w:val="Heading2"/>
+        <w:ind w:hanging="0" w:start="0"/>
+        <w:rPr/>
+      </w:pPr>
+      <w:bookmarkStart w:id="4" w:name="__RefHeading___Toc135_1790601954"/>
+      <w:bookmarkEnd w:id="4"/>
+      <w:r>
+        <w:rPr/>
+        <w:t>Requirement Specification</w:t>
+      </w:r>
+    </w:p>
+    <w:p>
+      <w:pPr>
+        <w:pStyle w:val="BodyText"/>
+        <w:rPr/>
+      </w:pPr>
+      <w:r>
+        <w:rPr/>
+      </w:r>
+    </w:p>
+    <w:p>
+      <w:pPr>
+        <w:pStyle w:val="Heading2"/>
+        <w:ind w:hanging="0" w:start="0"/>
+        <w:rPr/>
+      </w:pPr>
+      <w:bookmarkStart w:id="5" w:name="__RefHeading___Toc137_1790601954"/>
+      <w:bookmarkEnd w:id="5"/>
+      <w:r>
+        <w:rPr/>
+        <w:t>Design</w:t>
+      </w:r>
+    </w:p>
+    <w:p>
+      <w:pPr>
+        <w:pStyle w:val="BodyText"/>
+        <w:rPr/>
+      </w:pPr>
+      <w:r>
+        <w:rPr/>
+      </w:r>
+    </w:p>
+    <w:p>
+      <w:pPr>
+        <w:pStyle w:val="Heading2"/>
+        <w:ind w:hanging="0" w:start="0"/>
+        <w:rPr/>
+      </w:pPr>
+      <w:bookmarkStart w:id="6" w:name="__RefHeading___Toc139_1790601954"/>
+      <w:bookmarkEnd w:id="6"/>
+      <w:r>
+        <w:rPr/>
+        <w:t>Development</w:t>
+      </w:r>
+    </w:p>
+    <w:p>
+      <w:pPr>
+        <w:pStyle w:val="BodyText"/>
+        <w:rPr/>
+      </w:pPr>
+      <w:r>
+        <w:rPr/>
+      </w:r>
+    </w:p>
+    <w:p>
+      <w:pPr>
+        <w:pStyle w:val="Heading2"/>
+        <w:ind w:hanging="0" w:start="0"/>
+        <w:rPr/>
+      </w:pPr>
+      <w:bookmarkStart w:id="7" w:name="__RefHeading___Toc141_1790601954"/>
+      <w:bookmarkEnd w:id="7"/>
+      <w:r>
+        <w:rPr/>
+        <w:t>Testing and Integration</w:t>
+      </w:r>
+    </w:p>
+    <w:p>
+      <w:pPr>
+        <w:pStyle w:val="BodyText"/>
+        <w:rPr/>
+      </w:pPr>
+      <w:r>
+        <w:rPr/>
+      </w:r>
+    </w:p>
+    <w:p>
+      <w:pPr>
+        <w:pStyle w:val="Heading2"/>
+        <w:spacing w:before="200" w:after="120"/>
+        <w:ind w:hanging="0" w:start="0"/>
+        <w:rPr/>
+      </w:pPr>
+      <w:bookmarkStart w:id="8" w:name="__RefHeading___Toc143_1790601954"/>
+      <w:bookmarkEnd w:id="8"/>
+      <w:r>
+        <w:rPr/>
+        <w:t>Implementation/ Deployment</w:t>
       </w:r>
     </w:p>
     <w:sectPr>
@@ -403,7 +667,7 @@
   <w:comment w:id="0" w:author="Unknown Author" w:date="2024-11-05T16:55:04Z" w:initials="">
     <w:p>
       <w:pPr>
-        <w:overflowPunct w:val="false"/>
+        <w:overflowPunct w:val="true"/>
         <w:rPr/>
       </w:pPr>
       <w:r>
@@ -419,7 +683,7 @@
   <w:comment w:id="1" w:author="Unknown Author" w:date="2024-11-05T17:20:04Z" w:initials="">
     <w:p>
       <w:pPr>
-        <w:overflowPunct w:val="false"/>
+        <w:overflowPunct w:val="true"/>
         <w:rPr/>
       </w:pPr>
       <w:r>
@@ -450,35 +714,34 @@
         </w:tabs>
         <w:ind w:start="0" w:hanging="0"/>
       </w:pPr>
-      <w:rPr/>
     </w:lvl>
     <w:lvl w:ilvl="1">
       <w:start w:val="1"/>
-      <w:numFmt w:val="none"/>
-      <w:suff w:val="nothing"/>
-      <w:lvlText w:val=""/>
-      <w:lvlJc w:val="start"/>
-      <w:pPr>
-        <w:tabs>
-          <w:tab w:val="num" w:pos="0"/>
-        </w:tabs>
-        <w:ind w:start="0" w:hanging="0"/>
-      </w:pPr>
-      <w:rPr/>
+      <w:pStyle w:val="Heading2"/>
+      <w:numFmt w:val="none"/>
+      <w:suff w:val="nothing"/>
+      <w:lvlText w:val=""/>
+      <w:lvlJc w:val="start"/>
+      <w:pPr>
+        <w:tabs>
+          <w:tab w:val="num" w:pos="0"/>
+        </w:tabs>
+        <w:ind w:start="0" w:hanging="0"/>
+      </w:pPr>
     </w:lvl>
     <w:lvl w:ilvl="2">
       <w:start w:val="1"/>
-      <w:numFmt w:val="none"/>
-      <w:suff w:val="nothing"/>
-      <w:lvlText w:val=""/>
-      <w:lvlJc w:val="start"/>
-      <w:pPr>
-        <w:tabs>
-          <w:tab w:val="num" w:pos="0"/>
-        </w:tabs>
-        <w:ind w:start="0" w:hanging="0"/>
-      </w:pPr>
-      <w:rPr/>
+      <w:pStyle w:val="Heading3"/>
+      <w:numFmt w:val="none"/>
+      <w:suff w:val="nothing"/>
+      <w:lvlText w:val=""/>
+      <w:lvlJc w:val="start"/>
+      <w:pPr>
+        <w:tabs>
+          <w:tab w:val="num" w:pos="0"/>
+        </w:tabs>
+        <w:ind w:start="0" w:hanging="0"/>
+      </w:pPr>
     </w:lvl>
     <w:lvl w:ilvl="3">
       <w:start w:val="1"/>
@@ -492,7 +755,6 @@
         </w:tabs>
         <w:ind w:start="0" w:hanging="0"/>
       </w:pPr>
-      <w:rPr/>
     </w:lvl>
     <w:lvl w:ilvl="4">
       <w:start w:val="1"/>
@@ -506,7 +768,6 @@
         </w:tabs>
         <w:ind w:start="0" w:hanging="0"/>
       </w:pPr>
-      <w:rPr/>
     </w:lvl>
     <w:lvl w:ilvl="5">
       <w:start w:val="1"/>
@@ -520,7 +781,6 @@
         </w:tabs>
         <w:ind w:start="0" w:hanging="0"/>
       </w:pPr>
-      <w:rPr/>
     </w:lvl>
     <w:lvl w:ilvl="6">
       <w:start w:val="1"/>
@@ -534,7 +794,6 @@
         </w:tabs>
         <w:ind w:start="0" w:hanging="0"/>
       </w:pPr>
-      <w:rPr/>
     </w:lvl>
     <w:lvl w:ilvl="7">
       <w:start w:val="1"/>
@@ -548,7 +807,6 @@
         </w:tabs>
         <w:ind w:start="0" w:hanging="0"/>
       </w:pPr>
-      <w:rPr/>
     </w:lvl>
     <w:lvl w:ilvl="8">
       <w:start w:val="1"/>
@@ -562,7 +820,6 @@
         </w:tabs>
         <w:ind w:start="0" w:hanging="0"/>
       </w:pPr>
-      <w:rPr/>
     </w:lvl>
   </w:abstractNum>
   <w:abstractNum w:abstractNumId="2">
@@ -578,6 +835,7 @@
         </w:tabs>
         <w:ind w:start="0" w:hanging="0"/>
       </w:pPr>
+      <w:rPr/>
     </w:lvl>
     <w:lvl w:ilvl="1">
       <w:start w:val="1"/>
@@ -591,6 +849,7 @@
         </w:tabs>
         <w:ind w:start="0" w:hanging="0"/>
       </w:pPr>
+      <w:rPr/>
     </w:lvl>
     <w:lvl w:ilvl="2">
       <w:start w:val="1"/>
@@ -604,6 +863,7 @@
         </w:tabs>
         <w:ind w:start="0" w:hanging="0"/>
       </w:pPr>
+      <w:rPr/>
     </w:lvl>
     <w:lvl w:ilvl="3">
       <w:start w:val="1"/>
@@ -617,6 +877,7 @@
         </w:tabs>
         <w:ind w:start="0" w:hanging="0"/>
       </w:pPr>
+      <w:rPr/>
     </w:lvl>
     <w:lvl w:ilvl="4">
       <w:start w:val="1"/>
@@ -630,6 +891,7 @@
         </w:tabs>
         <w:ind w:start="0" w:hanging="0"/>
       </w:pPr>
+      <w:rPr/>
     </w:lvl>
     <w:lvl w:ilvl="5">
       <w:start w:val="1"/>
@@ -643,6 +905,7 @@
         </w:tabs>
         <w:ind w:start="0" w:hanging="0"/>
       </w:pPr>
+      <w:rPr/>
     </w:lvl>
     <w:lvl w:ilvl="6">
       <w:start w:val="1"/>
@@ -656,6 +919,7 @@
         </w:tabs>
         <w:ind w:start="0" w:hanging="0"/>
       </w:pPr>
+      <w:rPr/>
     </w:lvl>
     <w:lvl w:ilvl="7">
       <w:start w:val="1"/>
@@ -669,6 +933,7 @@
         </w:tabs>
         <w:ind w:start="0" w:hanging="0"/>
       </w:pPr>
+      <w:rPr/>
     </w:lvl>
     <w:lvl w:ilvl="8">
       <w:start w:val="1"/>
@@ -682,6 +947,7 @@
         </w:tabs>
         <w:ind w:start="0" w:hanging="0"/>
       </w:pPr>
+      <w:rPr/>
     </w:lvl>
   </w:abstractNum>
   <w:num w:numId="1">
@@ -738,7 +1004,7 @@
     <w:pPr>
       <w:numPr>
         <w:ilvl w:val="0"/>
-        <w:numId w:val="1"/>
+        <w:numId w:val="2"/>
       </w:numPr>
       <w:spacing w:before="240" w:after="120"/>
       <w:outlineLvl w:val="0"/>
@@ -748,6 +1014,46 @@
       <w:bCs/>
       <w:sz w:val="36"/>
       <w:szCs w:val="36"/>
+    </w:rPr>
+  </w:style>
+  <w:style w:type="paragraph" w:styleId="Heading2">
+    <w:name w:val="Heading 2"/>
+    <w:basedOn w:val="Heading"/>
+    <w:next w:val="BodyText"/>
+    <w:qFormat/>
+    <w:pPr>
+      <w:numPr>
+        <w:ilvl w:val="1"/>
+        <w:numId w:val="1"/>
+      </w:numPr>
+      <w:spacing w:before="200" w:after="120"/>
+      <w:outlineLvl w:val="1"/>
+    </w:pPr>
+    <w:rPr>
+      <w:b/>
+      <w:bCs/>
+      <w:sz w:val="32"/>
+      <w:szCs w:val="32"/>
+    </w:rPr>
+  </w:style>
+  <w:style w:type="paragraph" w:styleId="Heading3">
+    <w:name w:val="Heading 3"/>
+    <w:basedOn w:val="Heading"/>
+    <w:next w:val="BodyText"/>
+    <w:qFormat/>
+    <w:pPr>
+      <w:numPr>
+        <w:ilvl w:val="2"/>
+        <w:numId w:val="1"/>
+      </w:numPr>
+      <w:spacing w:before="140" w:after="120"/>
+      <w:outlineLvl w:val="2"/>
+    </w:pPr>
+    <w:rPr>
+      <w:b/>
+      <w:bCs/>
+      <w:sz w:val="28"/>
+      <w:szCs w:val="28"/>
     </w:rPr>
   </w:style>
   <w:style w:type="character" w:styleId="Hyperlink">
@@ -938,6 +1244,18 @@
       <w:sz w:val="20"/>
       <w:szCs w:val="20"/>
     </w:rPr>
+  </w:style>
+  <w:style w:type="paragraph" w:styleId="TOC2">
+    <w:name w:val="TOC 2"/>
+    <w:basedOn w:val="Index"/>
+    <w:pPr>
+      <w:tabs>
+        <w:tab w:val="clear" w:pos="709"/>
+        <w:tab w:val="right" w:pos="9355" w:leader="dot"/>
+      </w:tabs>
+      <w:ind w:hanging="0" w:start="283"/>
+    </w:pPr>
+    <w:rPr/>
   </w:style>
 </w:styles>
 </file>

</xml_diff>